<commit_message>
updated gui installation guide
</commit_message>
<xml_diff>
--- a/Rusty/pip3 install SIP.docx
+++ b/Rusty/pip3 install SIP.docx
@@ -3,96 +3,69 @@
 <w:document xmlns:wpc="http://schemas.microsoft.com/office/word/2010/wordprocessingCanvas" xmlns:cx="http://schemas.microsoft.com/office/drawing/2014/chartex" xmlns:cx1="http://schemas.microsoft.com/office/drawing/2015/9/8/chartex" xmlns:mc="http://schemas.openxmlformats.org/markup-compatibility/2006" xmlns:o="urn:schemas-microsoft-com:office:office" xmlns:r="http://schemas.openxmlformats.org/officeDocument/2006/relationships" xmlns:m="http://schemas.openxmlformats.org/officeDocument/2006/math" xmlns:v="urn:schemas-microsoft-com:vml" xmlns:wp14="http://schemas.microsoft.com/office/word/2010/wordprocessingDrawing" xmlns:wp="http://schemas.openxmlformats.org/drawingml/2006/wordprocessingDrawing" xmlns:w10="urn:schemas-microsoft-com:office:word" xmlns:w="http://schemas.openxmlformats.org/wordprocessingml/2006/main" xmlns:w14="http://schemas.microsoft.com/office/word/2010/wordml" xmlns:w15="http://schemas.microsoft.com/office/word/2012/wordml" xmlns:w16se="http://schemas.microsoft.com/office/word/2015/wordml/symex" xmlns:wpg="http://schemas.microsoft.com/office/word/2010/wordprocessingGroup" xmlns:wpi="http://schemas.microsoft.com/office/word/2010/wordprocessingInk" xmlns:wne="http://schemas.microsoft.com/office/word/2006/wordml" xmlns:wps="http://schemas.microsoft.com/office/word/2010/wordprocessingShape" mc:Ignorable="w14 w15 w16se wp14">
   <w:body>
     <w:p>
-      <w:proofErr w:type="gramStart"/>
-      <w:r>
-        <w:t>pip3</w:t>
-      </w:r>
-      <w:proofErr w:type="gramEnd"/>
-      <w:r>
-        <w:t xml:space="preserve"> install SIP</w:t>
+      <w:r>
+        <w:t>pip3 install SIP</w:t>
       </w:r>
     </w:p>
     <w:p>
-      <w:proofErr w:type="gramStart"/>
-      <w:r>
-        <w:t>pip3</w:t>
-      </w:r>
-      <w:proofErr w:type="gramEnd"/>
-      <w:r>
-        <w:t xml:space="preserve"> install PyQt5</w:t>
+      <w:pPr>
+        <w:rPr>
+          <w:rFonts w:cstheme="minorHAnsi"/>
+        </w:rPr>
+      </w:pPr>
+      <w:r>
+        <w:t>pip3 install PyQt5</w:t>
       </w:r>
     </w:p>
     <w:p>
-      <w:proofErr w:type="gramStart"/>
-      <w:r>
-        <w:t>pip</w:t>
-      </w:r>
-      <w:proofErr w:type="gramEnd"/>
-      <w:r>
-        <w:t xml:space="preserve"> install opencv_python-3.4.1+contrib-cp36-cp36m-win32.whl</w:t>
-      </w:r>
+      <w:r>
+        <w:rPr>
+          <w:rFonts w:cstheme="minorHAnsi"/>
+          <w:color w:val="101010"/>
+        </w:rPr>
+        <w:t xml:space="preserve">python </w:t>
+      </w:r>
+      <w:r>
+        <w:rPr>
+          <w:rFonts w:cstheme="minorHAnsi"/>
+          <w:color w:val="1FAAAA"/>
+        </w:rPr>
+        <w:t>-m</w:t>
+      </w:r>
+      <w:r>
+        <w:rPr>
+          <w:rFonts w:cstheme="minorHAnsi"/>
+          <w:color w:val="101010"/>
+        </w:rPr>
+        <w:t xml:space="preserve"> pip install opencv-contrib-python</w:t>
+      </w:r>
+      <w:bookmarkStart w:id="0" w:name="_GoBack"/>
+      <w:bookmarkEnd w:id="0"/>
     </w:p>
     <w:p>
-      <w:proofErr w:type="gramStart"/>
-      <w:r>
-        <w:t>pip</w:t>
-      </w:r>
-      <w:proofErr w:type="gramEnd"/>
-      <w:r>
-        <w:t xml:space="preserve"> install </w:t>
-      </w:r>
-      <w:proofErr w:type="spellStart"/>
-      <w:r>
-        <w:t>numpy</w:t>
-      </w:r>
-      <w:proofErr w:type="spellEnd"/>
+      <w:r>
+        <w:t>pip install numpy</w:t>
+      </w:r>
     </w:p>
     <w:p>
-      <w:proofErr w:type="gramStart"/>
-      <w:r>
-        <w:t>pip</w:t>
-      </w:r>
-      <w:proofErr w:type="gramEnd"/>
-      <w:r>
-        <w:t xml:space="preserve"> install serial</w:t>
+      <w:r>
+        <w:t>pip install serial</w:t>
       </w:r>
     </w:p>
     <w:p>
-      <w:proofErr w:type="gramStart"/>
-      <w:r>
-        <w:t>pip</w:t>
-      </w:r>
-      <w:proofErr w:type="gramEnd"/>
-      <w:r>
-        <w:t xml:space="preserve"> install </w:t>
-      </w:r>
-      <w:proofErr w:type="spellStart"/>
-      <w:r>
-        <w:t>imutils</w:t>
-      </w:r>
-      <w:proofErr w:type="spellEnd"/>
+      <w:r>
+        <w:t>pip install imutils</w:t>
+      </w:r>
     </w:p>
     <w:p>
-      <w:proofErr w:type="gramStart"/>
-      <w:r>
-        <w:t>pip</w:t>
-      </w:r>
-      <w:proofErr w:type="gramEnd"/>
-      <w:r>
-        <w:t xml:space="preserve"> install </w:t>
-      </w:r>
-      <w:proofErr w:type="spellStart"/>
-      <w:r>
-        <w:t>PyOpenGL</w:t>
-      </w:r>
-      <w:proofErr w:type="spellEnd"/>
+      <w:r>
+        <w:t>pip install PyOpenGL</w:t>
+      </w:r>
     </w:p>
     <w:p>
       <w:r>
         <w:t>pip install PyGame</w:t>
       </w:r>
-      <w:bookmarkStart w:id="0" w:name="_GoBack"/>
-      <w:bookmarkEnd w:id="0"/>
     </w:p>
     <w:sectPr>
       <w:pgSz w:w="11906" w:h="16838"/>
@@ -525,6 +498,72 @@
     <w:semiHidden/>
     <w:unhideWhenUsed/>
   </w:style>
+  <w:style w:type="paragraph" w:styleId="HTMLPreformatted">
+    <w:name w:val="HTML Preformatted"/>
+    <w:basedOn w:val="Normal"/>
+    <w:link w:val="HTMLPreformattedChar"/>
+    <w:uiPriority w:val="99"/>
+    <w:unhideWhenUsed/>
+    <w:rsid w:val="004A4923"/>
+    <w:pPr>
+      <w:tabs>
+        <w:tab w:val="left" w:pos="916"/>
+        <w:tab w:val="left" w:pos="1832"/>
+        <w:tab w:val="left" w:pos="2748"/>
+        <w:tab w:val="left" w:pos="3664"/>
+        <w:tab w:val="left" w:pos="4580"/>
+        <w:tab w:val="left" w:pos="5496"/>
+        <w:tab w:val="left" w:pos="6412"/>
+        <w:tab w:val="left" w:pos="7328"/>
+        <w:tab w:val="left" w:pos="8244"/>
+        <w:tab w:val="left" w:pos="9160"/>
+        <w:tab w:val="left" w:pos="10076"/>
+        <w:tab w:val="left" w:pos="10992"/>
+        <w:tab w:val="left" w:pos="11908"/>
+        <w:tab w:val="left" w:pos="12824"/>
+        <w:tab w:val="left" w:pos="13740"/>
+        <w:tab w:val="left" w:pos="14656"/>
+      </w:tabs>
+      <w:spacing w:after="0" w:line="240" w:lineRule="auto"/>
+    </w:pPr>
+    <w:rPr>
+      <w:rFonts w:ascii="Courier New" w:eastAsia="Times New Roman" w:hAnsi="Courier New" w:cs="Courier New"/>
+      <w:sz w:val="20"/>
+      <w:szCs w:val="20"/>
+      <w:lang w:eastAsia="en-IN"/>
+    </w:rPr>
+  </w:style>
+  <w:style w:type="character" w:customStyle="1" w:styleId="HTMLPreformattedChar">
+    <w:name w:val="HTML Preformatted Char"/>
+    <w:basedOn w:val="DefaultParagraphFont"/>
+    <w:link w:val="HTMLPreformatted"/>
+    <w:uiPriority w:val="99"/>
+    <w:rsid w:val="004A4923"/>
+    <w:rPr>
+      <w:rFonts w:ascii="Courier New" w:eastAsia="Times New Roman" w:hAnsi="Courier New" w:cs="Courier New"/>
+      <w:sz w:val="20"/>
+      <w:szCs w:val="20"/>
+      <w:lang w:eastAsia="en-IN"/>
+    </w:rPr>
+  </w:style>
+  <w:style w:type="character" w:styleId="HTMLCode">
+    <w:name w:val="HTML Code"/>
+    <w:basedOn w:val="DefaultParagraphFont"/>
+    <w:uiPriority w:val="99"/>
+    <w:semiHidden/>
+    <w:unhideWhenUsed/>
+    <w:rsid w:val="004A4923"/>
+    <w:rPr>
+      <w:rFonts w:ascii="Courier New" w:eastAsia="Times New Roman" w:hAnsi="Courier New" w:cs="Courier New"/>
+      <w:sz w:val="20"/>
+      <w:szCs w:val="20"/>
+    </w:rPr>
+  </w:style>
+  <w:style w:type="character" w:customStyle="1" w:styleId="nt">
+    <w:name w:val="nt"/>
+    <w:basedOn w:val="DefaultParagraphFont"/>
+    <w:rsid w:val="004A4923"/>
+  </w:style>
 </w:styles>
 </file>
 

</xml_diff>